<commit_message>
Add the 5 tasks
- Make the footer smaller
- Show in the navigation which link is active
- Use more semantics tags
- Change the names of some of the ids of the tags
- Improve the information on the index page
</commit_message>
<xml_diff>
--- a/feedback/Processed feedback.docx
+++ b/feedback/Processed feedback.docx
@@ -15,38 +15,426 @@
         <w:rPr>
           <w:b/>
           <w:bCs/>
+          <w:sz w:val="24"/>
+          <w:szCs w:val="24"/>
+        </w:rPr>
+        <w:drawing>
+          <wp:anchor distT="0" distB="0" distL="114300" distR="114300" simplePos="0" relativeHeight="251661312" behindDoc="0" locked="0" layoutInCell="1" allowOverlap="1" wp14:anchorId="60B0E76C" wp14:editId="47F7D079">
+            <wp:simplePos x="0" y="0"/>
+            <wp:positionH relativeFrom="margin">
+              <wp:align>right</wp:align>
+            </wp:positionH>
+            <wp:positionV relativeFrom="paragraph">
+              <wp:posOffset>4312285</wp:posOffset>
+            </wp:positionV>
+            <wp:extent cx="2781935" cy="3937000"/>
+            <wp:effectExtent l="0" t="0" r="0" b="6350"/>
+            <wp:wrapTopAndBottom/>
+            <wp:docPr id="1759221480" name="Picture 1" descr="A paper with text and a smiley face&#10;&#10;Description automatically generated"/>
+            <wp:cNvGraphicFramePr>
+              <a:graphicFrameLocks xmlns:a="http://schemas.openxmlformats.org/drawingml/2006/main" noChangeAspect="1"/>
+            </wp:cNvGraphicFramePr>
+            <a:graphic xmlns:a="http://schemas.openxmlformats.org/drawingml/2006/main">
+              <a:graphicData uri="http://schemas.openxmlformats.org/drawingml/2006/picture">
+                <pic:pic xmlns:pic="http://schemas.openxmlformats.org/drawingml/2006/picture">
+                  <pic:nvPicPr>
+                    <pic:cNvPr id="1759221480" name="Picture 1" descr="A paper with text and a smiley face&#10;&#10;Description automatically generated"/>
+                    <pic:cNvPicPr/>
+                  </pic:nvPicPr>
+                  <pic:blipFill>
+                    <a:blip r:embed="rId7">
+                      <a:extLst>
+                        <a:ext uri="{28A0092B-C50C-407E-A947-70E740481C1C}">
+                          <a14:useLocalDpi xmlns:a14="http://schemas.microsoft.com/office/drawing/2010/main" val="0"/>
+                        </a:ext>
+                      </a:extLst>
+                    </a:blip>
+                    <a:stretch>
+                      <a:fillRect/>
+                    </a:stretch>
+                  </pic:blipFill>
+                  <pic:spPr>
+                    <a:xfrm>
+                      <a:off x="0" y="0"/>
+                      <a:ext cx="2781935" cy="3937000"/>
+                    </a:xfrm>
+                    <a:prstGeom prst="rect">
+                      <a:avLst/>
+                    </a:prstGeom>
+                  </pic:spPr>
+                </pic:pic>
+              </a:graphicData>
+            </a:graphic>
+            <wp14:sizeRelH relativeFrom="margin">
+              <wp14:pctWidth>0</wp14:pctWidth>
+            </wp14:sizeRelH>
+            <wp14:sizeRelV relativeFrom="margin">
+              <wp14:pctHeight>0</wp14:pctHeight>
+            </wp14:sizeRelV>
+          </wp:anchor>
+        </w:drawing>
+      </w:r>
+      <w:r>
+        <w:rPr>
+          <w:b/>
+          <w:bCs/>
+          <w:sz w:val="24"/>
+          <w:szCs w:val="24"/>
+        </w:rPr>
+        <w:drawing>
+          <wp:anchor distT="0" distB="0" distL="114300" distR="114300" simplePos="0" relativeHeight="251660288" behindDoc="0" locked="0" layoutInCell="1" allowOverlap="1" wp14:anchorId="4E89B41A" wp14:editId="4001E1FE">
+            <wp:simplePos x="0" y="0"/>
+            <wp:positionH relativeFrom="margin">
+              <wp:align>left</wp:align>
+            </wp:positionH>
+            <wp:positionV relativeFrom="paragraph">
+              <wp:posOffset>4331895</wp:posOffset>
+            </wp:positionV>
+            <wp:extent cx="2771775" cy="3921835"/>
+            <wp:effectExtent l="0" t="0" r="0" b="2540"/>
+            <wp:wrapTopAndBottom/>
+            <wp:docPr id="1473599652" name="Picture 1" descr="A close-up of a test&#10;&#10;Description automatically generated"/>
+            <wp:cNvGraphicFramePr>
+              <a:graphicFrameLocks xmlns:a="http://schemas.openxmlformats.org/drawingml/2006/main" noChangeAspect="1"/>
+            </wp:cNvGraphicFramePr>
+            <a:graphic xmlns:a="http://schemas.openxmlformats.org/drawingml/2006/main">
+              <a:graphicData uri="http://schemas.openxmlformats.org/drawingml/2006/picture">
+                <pic:pic xmlns:pic="http://schemas.openxmlformats.org/drawingml/2006/picture">
+                  <pic:nvPicPr>
+                    <pic:cNvPr id="1473599652" name="Picture 1" descr="A close-up of a test&#10;&#10;Description automatically generated"/>
+                    <pic:cNvPicPr/>
+                  </pic:nvPicPr>
+                  <pic:blipFill>
+                    <a:blip r:embed="rId8">
+                      <a:extLst>
+                        <a:ext uri="{28A0092B-C50C-407E-A947-70E740481C1C}">
+                          <a14:useLocalDpi xmlns:a14="http://schemas.microsoft.com/office/drawing/2010/main" val="0"/>
+                        </a:ext>
+                      </a:extLst>
+                    </a:blip>
+                    <a:stretch>
+                      <a:fillRect/>
+                    </a:stretch>
+                  </pic:blipFill>
+                  <pic:spPr>
+                    <a:xfrm>
+                      <a:off x="0" y="0"/>
+                      <a:ext cx="2771775" cy="3921835"/>
+                    </a:xfrm>
+                    <a:prstGeom prst="rect">
+                      <a:avLst/>
+                    </a:prstGeom>
+                  </pic:spPr>
+                </pic:pic>
+              </a:graphicData>
+            </a:graphic>
+            <wp14:sizeRelH relativeFrom="margin">
+              <wp14:pctWidth>0</wp14:pctWidth>
+            </wp14:sizeRelH>
+            <wp14:sizeRelV relativeFrom="margin">
+              <wp14:pctHeight>0</wp14:pctHeight>
+            </wp14:sizeRelV>
+          </wp:anchor>
+        </w:drawing>
+      </w:r>
+      <w:r>
+        <w:rPr>
+          <w:b/>
+          <w:bCs/>
           <w:sz w:val="32"/>
           <w:szCs w:val="32"/>
         </w:rPr>
-        <w:t>Compliments:</w:t>
-      </w:r>
-    </w:p>
-    <w:p>
-      <w:pPr>
+        <w:drawing>
+          <wp:anchor distT="0" distB="0" distL="114300" distR="114300" simplePos="0" relativeHeight="251659264" behindDoc="0" locked="0" layoutInCell="1" allowOverlap="1" wp14:anchorId="6AFAFE51" wp14:editId="585B50BA">
+            <wp:simplePos x="0" y="0"/>
+            <wp:positionH relativeFrom="margin">
+              <wp:align>right</wp:align>
+            </wp:positionH>
+            <wp:positionV relativeFrom="paragraph">
+              <wp:posOffset>376555</wp:posOffset>
+            </wp:positionV>
+            <wp:extent cx="2797810" cy="3974465"/>
+            <wp:effectExtent l="0" t="0" r="2540" b="6985"/>
+            <wp:wrapSquare wrapText="bothSides"/>
+            <wp:docPr id="383480941" name="Picture 1" descr="A paper with writing on it&#10;&#10;Description automatically generated"/>
+            <wp:cNvGraphicFramePr>
+              <a:graphicFrameLocks xmlns:a="http://schemas.openxmlformats.org/drawingml/2006/main" noChangeAspect="1"/>
+            </wp:cNvGraphicFramePr>
+            <a:graphic xmlns:a="http://schemas.openxmlformats.org/drawingml/2006/main">
+              <a:graphicData uri="http://schemas.openxmlformats.org/drawingml/2006/picture">
+                <pic:pic xmlns:pic="http://schemas.openxmlformats.org/drawingml/2006/picture">
+                  <pic:nvPicPr>
+                    <pic:cNvPr id="383480941" name="Picture 1" descr="A paper with writing on it&#10;&#10;Description automatically generated"/>
+                    <pic:cNvPicPr/>
+                  </pic:nvPicPr>
+                  <pic:blipFill>
+                    <a:blip r:embed="rId9">
+                      <a:extLst>
+                        <a:ext uri="{28A0092B-C50C-407E-A947-70E740481C1C}">
+                          <a14:useLocalDpi xmlns:a14="http://schemas.microsoft.com/office/drawing/2010/main" val="0"/>
+                        </a:ext>
+                      </a:extLst>
+                    </a:blip>
+                    <a:stretch>
+                      <a:fillRect/>
+                    </a:stretch>
+                  </pic:blipFill>
+                  <pic:spPr>
+                    <a:xfrm>
+                      <a:off x="0" y="0"/>
+                      <a:ext cx="2797810" cy="3974465"/>
+                    </a:xfrm>
+                    <a:prstGeom prst="rect">
+                      <a:avLst/>
+                    </a:prstGeom>
+                  </pic:spPr>
+                </pic:pic>
+              </a:graphicData>
+            </a:graphic>
+            <wp14:sizeRelH relativeFrom="margin">
+              <wp14:pctWidth>0</wp14:pctWidth>
+            </wp14:sizeRelH>
+            <wp14:sizeRelV relativeFrom="margin">
+              <wp14:pctHeight>0</wp14:pctHeight>
+            </wp14:sizeRelV>
+          </wp:anchor>
+        </w:drawing>
+      </w:r>
+      <w:r>
         <w:rPr>
           <w:b/>
           <w:bCs/>
           <w:sz w:val="24"/>
           <w:szCs w:val="24"/>
         </w:rPr>
-      </w:pPr>
-    </w:p>
-    <w:p>
-      <w:pPr>
+        <w:drawing>
+          <wp:anchor distT="0" distB="0" distL="114300" distR="114300" simplePos="0" relativeHeight="251658240" behindDoc="0" locked="0" layoutInCell="1" allowOverlap="1" wp14:anchorId="19BDA59A" wp14:editId="79B3F935">
+            <wp:simplePos x="0" y="0"/>
+            <wp:positionH relativeFrom="margin">
+              <wp:align>left</wp:align>
+            </wp:positionH>
+            <wp:positionV relativeFrom="paragraph">
+              <wp:posOffset>379095</wp:posOffset>
+            </wp:positionV>
+            <wp:extent cx="2801620" cy="3971925"/>
+            <wp:effectExtent l="0" t="0" r="0" b="9525"/>
+            <wp:wrapTopAndBottom/>
+            <wp:docPr id="544122130" name="Picture 1" descr="A paper with writing on it&#10;&#10;Description automatically generated"/>
+            <wp:cNvGraphicFramePr>
+              <a:graphicFrameLocks xmlns:a="http://schemas.openxmlformats.org/drawingml/2006/main" noChangeAspect="1"/>
+            </wp:cNvGraphicFramePr>
+            <a:graphic xmlns:a="http://schemas.openxmlformats.org/drawingml/2006/main">
+              <a:graphicData uri="http://schemas.openxmlformats.org/drawingml/2006/picture">
+                <pic:pic xmlns:pic="http://schemas.openxmlformats.org/drawingml/2006/picture">
+                  <pic:nvPicPr>
+                    <pic:cNvPr id="544122130" name="Picture 1" descr="A paper with writing on it&#10;&#10;Description automatically generated"/>
+                    <pic:cNvPicPr/>
+                  </pic:nvPicPr>
+                  <pic:blipFill>
+                    <a:blip r:embed="rId10">
+                      <a:extLst>
+                        <a:ext uri="{28A0092B-C50C-407E-A947-70E740481C1C}">
+                          <a14:useLocalDpi xmlns:a14="http://schemas.microsoft.com/office/drawing/2010/main" val="0"/>
+                        </a:ext>
+                      </a:extLst>
+                    </a:blip>
+                    <a:stretch>
+                      <a:fillRect/>
+                    </a:stretch>
+                  </pic:blipFill>
+                  <pic:spPr>
+                    <a:xfrm>
+                      <a:off x="0" y="0"/>
+                      <a:ext cx="2801620" cy="3971925"/>
+                    </a:xfrm>
+                    <a:prstGeom prst="rect">
+                      <a:avLst/>
+                    </a:prstGeom>
+                  </pic:spPr>
+                </pic:pic>
+              </a:graphicData>
+            </a:graphic>
+            <wp14:sizeRelH relativeFrom="page">
+              <wp14:pctWidth>0</wp14:pctWidth>
+            </wp14:sizeRelH>
+            <wp14:sizeRelV relativeFrom="page">
+              <wp14:pctHeight>0</wp14:pctHeight>
+            </wp14:sizeRelV>
+          </wp:anchor>
+        </w:drawing>
+      </w:r>
+      <w:r>
         <w:rPr>
           <w:b/>
           <w:bCs/>
           <w:sz w:val="32"/>
           <w:szCs w:val="32"/>
         </w:rPr>
-      </w:pPr>
-      <w:r>
+        <w:t>Compliments:</w:t>
+      </w:r>
+      <w:r>
+        <w:rPr>
+          <w:b/>
+          <w:bCs/>
+          <w:sz w:val="24"/>
+          <w:szCs w:val="24"/>
+        </w:rPr>
+        <w:t xml:space="preserve"> </w:t>
+      </w:r>
+    </w:p>
+    <w:p>
+      <w:pPr>
+        <w:rPr>
+          <w:b/>
+          <w:bCs/>
+          <w:sz w:val="24"/>
+          <w:szCs w:val="24"/>
+        </w:rPr>
+      </w:pPr>
+      <w:r>
+        <w:rPr>
+          <w:b/>
+          <w:bCs/>
+          <w:sz w:val="24"/>
+          <w:szCs w:val="24"/>
+        </w:rPr>
+        <w:lastRenderedPageBreak/>
+        <w:drawing>
+          <wp:anchor distT="0" distB="0" distL="114300" distR="114300" simplePos="0" relativeHeight="251665408" behindDoc="0" locked="0" layoutInCell="1" allowOverlap="1" wp14:anchorId="29C83711" wp14:editId="76B40B13">
+            <wp:simplePos x="0" y="0"/>
+            <wp:positionH relativeFrom="margin">
+              <wp:posOffset>3203575</wp:posOffset>
+            </wp:positionH>
+            <wp:positionV relativeFrom="paragraph">
+              <wp:posOffset>0</wp:posOffset>
+            </wp:positionV>
+            <wp:extent cx="2771140" cy="3937000"/>
+            <wp:effectExtent l="0" t="0" r="0" b="6350"/>
+            <wp:wrapTopAndBottom/>
+            <wp:docPr id="50342410" name="Picture 1" descr="A paper with text on it&#10;&#10;Description automatically generated"/>
+            <wp:cNvGraphicFramePr>
+              <a:graphicFrameLocks xmlns:a="http://schemas.openxmlformats.org/drawingml/2006/main" noChangeAspect="1"/>
+            </wp:cNvGraphicFramePr>
+            <a:graphic xmlns:a="http://schemas.openxmlformats.org/drawingml/2006/main">
+              <a:graphicData uri="http://schemas.openxmlformats.org/drawingml/2006/picture">
+                <pic:pic xmlns:pic="http://schemas.openxmlformats.org/drawingml/2006/picture">
+                  <pic:nvPicPr>
+                    <pic:cNvPr id="50342410" name="Picture 1" descr="A paper with text on it&#10;&#10;Description automatically generated"/>
+                    <pic:cNvPicPr/>
+                  </pic:nvPicPr>
+                  <pic:blipFill>
+                    <a:blip r:embed="rId11">
+                      <a:extLst>
+                        <a:ext uri="{28A0092B-C50C-407E-A947-70E740481C1C}">
+                          <a14:useLocalDpi xmlns:a14="http://schemas.microsoft.com/office/drawing/2010/main" val="0"/>
+                        </a:ext>
+                      </a:extLst>
+                    </a:blip>
+                    <a:stretch>
+                      <a:fillRect/>
+                    </a:stretch>
+                  </pic:blipFill>
+                  <pic:spPr>
+                    <a:xfrm>
+                      <a:off x="0" y="0"/>
+                      <a:ext cx="2771140" cy="3937000"/>
+                    </a:xfrm>
+                    <a:prstGeom prst="rect">
+                      <a:avLst/>
+                    </a:prstGeom>
+                  </pic:spPr>
+                </pic:pic>
+              </a:graphicData>
+            </a:graphic>
+            <wp14:sizeRelH relativeFrom="margin">
+              <wp14:pctWidth>0</wp14:pctWidth>
+            </wp14:sizeRelH>
+            <wp14:sizeRelV relativeFrom="margin">
+              <wp14:pctHeight>0</wp14:pctHeight>
+            </wp14:sizeRelV>
+          </wp:anchor>
+        </w:drawing>
+      </w:r>
+      <w:r>
+        <w:rPr>
+          <w:b/>
+          <w:bCs/>
+          <w:sz w:val="24"/>
+          <w:szCs w:val="24"/>
+        </w:rPr>
+        <w:drawing>
+          <wp:anchor distT="0" distB="0" distL="114300" distR="114300" simplePos="0" relativeHeight="251662336" behindDoc="0" locked="0" layoutInCell="1" allowOverlap="1" wp14:anchorId="4E0C5B5F" wp14:editId="1A4DA57C">
+            <wp:simplePos x="0" y="0"/>
+            <wp:positionH relativeFrom="margin">
+              <wp:align>left</wp:align>
+            </wp:positionH>
+            <wp:positionV relativeFrom="paragraph">
+              <wp:posOffset>559</wp:posOffset>
+            </wp:positionV>
+            <wp:extent cx="2765145" cy="3905947"/>
+            <wp:effectExtent l="0" t="0" r="0" b="0"/>
+            <wp:wrapTopAndBottom/>
+            <wp:docPr id="810231857" name="Picture 1" descr="A document with writing on it&#10;&#10;Description automatically generated"/>
+            <wp:cNvGraphicFramePr>
+              <a:graphicFrameLocks xmlns:a="http://schemas.openxmlformats.org/drawingml/2006/main" noChangeAspect="1"/>
+            </wp:cNvGraphicFramePr>
+            <a:graphic xmlns:a="http://schemas.openxmlformats.org/drawingml/2006/main">
+              <a:graphicData uri="http://schemas.openxmlformats.org/drawingml/2006/picture">
+                <pic:pic xmlns:pic="http://schemas.openxmlformats.org/drawingml/2006/picture">
+                  <pic:nvPicPr>
+                    <pic:cNvPr id="810231857" name="Picture 1" descr="A document with writing on it&#10;&#10;Description automatically generated"/>
+                    <pic:cNvPicPr/>
+                  </pic:nvPicPr>
+                  <pic:blipFill>
+                    <a:blip r:embed="rId12">
+                      <a:extLst>
+                        <a:ext uri="{28A0092B-C50C-407E-A947-70E740481C1C}">
+                          <a14:useLocalDpi xmlns:a14="http://schemas.microsoft.com/office/drawing/2010/main" val="0"/>
+                        </a:ext>
+                      </a:extLst>
+                    </a:blip>
+                    <a:stretch>
+                      <a:fillRect/>
+                    </a:stretch>
+                  </pic:blipFill>
+                  <pic:spPr>
+                    <a:xfrm>
+                      <a:off x="0" y="0"/>
+                      <a:ext cx="2765145" cy="3905947"/>
+                    </a:xfrm>
+                    <a:prstGeom prst="rect">
+                      <a:avLst/>
+                    </a:prstGeom>
+                  </pic:spPr>
+                </pic:pic>
+              </a:graphicData>
+            </a:graphic>
+            <wp14:sizeRelH relativeFrom="page">
+              <wp14:pctWidth>0</wp14:pctWidth>
+            </wp14:sizeRelH>
+            <wp14:sizeRelV relativeFrom="page">
+              <wp14:pctHeight>0</wp14:pctHeight>
+            </wp14:sizeRelV>
+          </wp:anchor>
+        </w:drawing>
+      </w:r>
+    </w:p>
+    <w:p>
+      <w:pPr>
         <w:rPr>
           <w:b/>
           <w:bCs/>
           <w:sz w:val="32"/>
           <w:szCs w:val="32"/>
         </w:rPr>
+      </w:pPr>
+      <w:r>
+        <w:rPr>
+          <w:b/>
+          <w:bCs/>
+          <w:sz w:val="32"/>
+          <w:szCs w:val="32"/>
+        </w:rPr>
         <w:t>Improvements:</w:t>
       </w:r>
     </w:p>
@@ -59,6 +447,309 @@
           <w:szCs w:val="24"/>
         </w:rPr>
       </w:pPr>
+      <w:r>
+        <w:rPr>
+          <w:b/>
+          <w:bCs/>
+          <w:sz w:val="24"/>
+          <w:szCs w:val="24"/>
+        </w:rPr>
+        <w:drawing>
+          <wp:anchor distT="0" distB="0" distL="114300" distR="114300" simplePos="0" relativeHeight="251668480" behindDoc="0" locked="0" layoutInCell="1" allowOverlap="1" wp14:anchorId="43EC4BD9" wp14:editId="1F9C3598">
+            <wp:simplePos x="0" y="0"/>
+            <wp:positionH relativeFrom="margin">
+              <wp:align>left</wp:align>
+            </wp:positionH>
+            <wp:positionV relativeFrom="paragraph">
+              <wp:posOffset>103987</wp:posOffset>
+            </wp:positionV>
+            <wp:extent cx="2223135" cy="2245360"/>
+            <wp:effectExtent l="0" t="0" r="5715" b="2540"/>
+            <wp:wrapSquare wrapText="bothSides"/>
+            <wp:docPr id="1310133419" name="Picture 1" descr="A yellow note with writing on it&#10;&#10;Description automatically generated"/>
+            <wp:cNvGraphicFramePr>
+              <a:graphicFrameLocks xmlns:a="http://schemas.openxmlformats.org/drawingml/2006/main" noChangeAspect="1"/>
+            </wp:cNvGraphicFramePr>
+            <a:graphic xmlns:a="http://schemas.openxmlformats.org/drawingml/2006/main">
+              <a:graphicData uri="http://schemas.openxmlformats.org/drawingml/2006/picture">
+                <pic:pic xmlns:pic="http://schemas.openxmlformats.org/drawingml/2006/picture">
+                  <pic:nvPicPr>
+                    <pic:cNvPr id="1310133419" name="Picture 1" descr="A yellow note with writing on it&#10;&#10;Description automatically generated"/>
+                    <pic:cNvPicPr/>
+                  </pic:nvPicPr>
+                  <pic:blipFill>
+                    <a:blip r:embed="rId13" cstate="print">
+                      <a:extLst>
+                        <a:ext uri="{28A0092B-C50C-407E-A947-70E740481C1C}">
+                          <a14:useLocalDpi xmlns:a14="http://schemas.microsoft.com/office/drawing/2010/main" val="0"/>
+                        </a:ext>
+                      </a:extLst>
+                    </a:blip>
+                    <a:stretch>
+                      <a:fillRect/>
+                    </a:stretch>
+                  </pic:blipFill>
+                  <pic:spPr>
+                    <a:xfrm>
+                      <a:off x="0" y="0"/>
+                      <a:ext cx="2223135" cy="2245360"/>
+                    </a:xfrm>
+                    <a:prstGeom prst="rect">
+                      <a:avLst/>
+                    </a:prstGeom>
+                  </pic:spPr>
+                </pic:pic>
+              </a:graphicData>
+            </a:graphic>
+          </wp:anchor>
+        </w:drawing>
+      </w:r>
+    </w:p>
+    <w:p>
+      <w:pPr>
+        <w:rPr>
+          <w:b/>
+          <w:bCs/>
+          <w:sz w:val="24"/>
+          <w:szCs w:val="24"/>
+        </w:rPr>
+      </w:pPr>
+    </w:p>
+    <w:p>
+      <w:pPr>
+        <w:pStyle w:val="ListParagraph"/>
+        <w:numPr>
+          <w:ilvl w:val="0"/>
+          <w:numId w:val="1"/>
+        </w:numPr>
+      </w:pPr>
+      <w:r>
+        <w:t>T</w:t>
+      </w:r>
+      <w:r>
+        <w:t xml:space="preserve">he footer </w:t>
+      </w:r>
+      <w:r>
+        <w:t xml:space="preserve">- </w:t>
+      </w:r>
+      <w:r>
+        <w:t xml:space="preserve">I think it’s a </w:t>
+      </w:r>
+      <w:r>
+        <w:rPr>
+          <w:i/>
+          <w:iCs/>
+        </w:rPr>
+        <w:t>‘</w:t>
+      </w:r>
+      <w:r>
+        <w:rPr>
+          <w:i/>
+          <w:iCs/>
+        </w:rPr>
+        <w:t>fallacy</w:t>
+      </w:r>
+      <w:r>
+        <w:rPr>
+          <w:i/>
+          <w:iCs/>
+        </w:rPr>
+        <w:t>’</w:t>
+      </w:r>
+      <w:r>
+        <w:t xml:space="preserve"> mistake because I didn’t realize there was something wrong with it, in my eyes</w:t>
+      </w:r>
+      <w:r>
+        <w:t>,</w:t>
+      </w:r>
+      <w:r>
+        <w:t xml:space="preserve"> it was the size a normal footer would be</w:t>
+      </w:r>
+      <w:r>
+        <w:t>.</w:t>
+      </w:r>
+    </w:p>
+    <w:p>
+      <w:pPr>
+        <w:pStyle w:val="ListParagraph"/>
+        <w:numPr>
+          <w:ilvl w:val="0"/>
+          <w:numId w:val="1"/>
+        </w:numPr>
+      </w:pPr>
+      <w:r>
+        <w:t>T</w:t>
+      </w:r>
+      <w:r>
+        <w:t xml:space="preserve">he navigation </w:t>
+      </w:r>
+      <w:r>
+        <w:t xml:space="preserve">- </w:t>
+      </w:r>
+      <w:r>
+        <w:t xml:space="preserve">I think the mistake was </w:t>
+      </w:r>
+      <w:r>
+        <w:rPr>
+          <w:i/>
+          <w:iCs/>
+        </w:rPr>
+        <w:t>‘</w:t>
+      </w:r>
+      <w:r>
+        <w:rPr>
+          <w:i/>
+          <w:iCs/>
+        </w:rPr>
+        <w:t>careless</w:t>
+      </w:r>
+      <w:r>
+        <w:rPr>
+          <w:i/>
+          <w:iCs/>
+        </w:rPr>
+        <w:t>ness’</w:t>
+      </w:r>
+      <w:r>
+        <w:t xml:space="preserve"> because I didn’t think it was as important although it would look better and would be more practical</w:t>
+      </w:r>
+      <w:r>
+        <w:t>.</w:t>
+      </w:r>
+    </w:p>
+    <w:p>
+      <w:pPr>
+        <w:rPr>
+          <w:b/>
+          <w:bCs/>
+          <w:sz w:val="24"/>
+          <w:szCs w:val="24"/>
+        </w:rPr>
+      </w:pPr>
+    </w:p>
+    <w:p>
+      <w:pPr>
+        <w:rPr>
+          <w:b/>
+          <w:bCs/>
+          <w:sz w:val="24"/>
+          <w:szCs w:val="24"/>
+        </w:rPr>
+      </w:pPr>
+    </w:p>
+    <w:p>
+      <w:pPr>
+        <w:rPr>
+          <w:b/>
+          <w:bCs/>
+          <w:sz w:val="24"/>
+          <w:szCs w:val="24"/>
+        </w:rPr>
+      </w:pPr>
+    </w:p>
+    <w:p>
+      <w:pPr>
+        <w:rPr>
+          <w:b/>
+          <w:bCs/>
+          <w:sz w:val="24"/>
+          <w:szCs w:val="24"/>
+        </w:rPr>
+      </w:pPr>
+    </w:p>
+    <w:p>
+      <w:pPr>
+        <w:rPr>
+          <w:b/>
+          <w:bCs/>
+          <w:sz w:val="24"/>
+          <w:szCs w:val="24"/>
+        </w:rPr>
+      </w:pPr>
+    </w:p>
+    <w:p>
+      <w:pPr>
+        <w:rPr>
+          <w:b/>
+          <w:bCs/>
+          <w:sz w:val="24"/>
+          <w:szCs w:val="24"/>
+        </w:rPr>
+      </w:pPr>
+    </w:p>
+    <w:p>
+      <w:pPr>
+        <w:rPr>
+          <w:b/>
+          <w:bCs/>
+          <w:sz w:val="24"/>
+          <w:szCs w:val="24"/>
+        </w:rPr>
+      </w:pPr>
+      <w:r>
+        <w:rPr>
+          <w:b/>
+          <w:bCs/>
+          <w:sz w:val="24"/>
+          <w:szCs w:val="24"/>
+        </w:rPr>
+        <w:lastRenderedPageBreak/>
+        <w:drawing>
+          <wp:anchor distT="0" distB="0" distL="114300" distR="114300" simplePos="0" relativeHeight="251669504" behindDoc="0" locked="0" layoutInCell="1" allowOverlap="1" wp14:anchorId="4FCF5A5B" wp14:editId="49E47797">
+            <wp:simplePos x="0" y="0"/>
+            <wp:positionH relativeFrom="margin">
+              <wp:align>left</wp:align>
+            </wp:positionH>
+            <wp:positionV relativeFrom="paragraph">
+              <wp:posOffset>-127</wp:posOffset>
+            </wp:positionV>
+            <wp:extent cx="2223135" cy="2302510"/>
+            <wp:effectExtent l="0" t="0" r="5715" b="2540"/>
+            <wp:wrapSquare wrapText="bothSides"/>
+            <wp:docPr id="1965004868" name="Picture 1" descr="A piece of paper with writing on it&#10;&#10;Description automatically generated"/>
+            <wp:cNvGraphicFramePr>
+              <a:graphicFrameLocks xmlns:a="http://schemas.openxmlformats.org/drawingml/2006/main" noChangeAspect="1"/>
+            </wp:cNvGraphicFramePr>
+            <a:graphic xmlns:a="http://schemas.openxmlformats.org/drawingml/2006/main">
+              <a:graphicData uri="http://schemas.openxmlformats.org/drawingml/2006/picture">
+                <pic:pic xmlns:pic="http://schemas.openxmlformats.org/drawingml/2006/picture">
+                  <pic:nvPicPr>
+                    <pic:cNvPr id="1965004868" name="Picture 1" descr="A piece of paper with writing on it&#10;&#10;Description automatically generated"/>
+                    <pic:cNvPicPr/>
+                  </pic:nvPicPr>
+                  <pic:blipFill>
+                    <a:blip r:embed="rId14" cstate="print">
+                      <a:extLst>
+                        <a:ext uri="{28A0092B-C50C-407E-A947-70E740481C1C}">
+                          <a14:useLocalDpi xmlns:a14="http://schemas.microsoft.com/office/drawing/2010/main" val="0"/>
+                        </a:ext>
+                      </a:extLst>
+                    </a:blip>
+                    <a:stretch>
+                      <a:fillRect/>
+                    </a:stretch>
+                  </pic:blipFill>
+                  <pic:spPr>
+                    <a:xfrm>
+                      <a:off x="0" y="0"/>
+                      <a:ext cx="2223135" cy="2302510"/>
+                    </a:xfrm>
+                    <a:prstGeom prst="rect">
+                      <a:avLst/>
+                    </a:prstGeom>
+                  </pic:spPr>
+                </pic:pic>
+              </a:graphicData>
+            </a:graphic>
+            <wp14:sizeRelH relativeFrom="margin">
+              <wp14:pctWidth>0</wp14:pctWidth>
+            </wp14:sizeRelH>
+            <wp14:sizeRelV relativeFrom="margin">
+              <wp14:pctHeight>0</wp14:pctHeight>
+            </wp14:sizeRelV>
+          </wp:anchor>
+        </w:drawing>
+      </w:r>
     </w:p>
     <w:p>
       <w:pPr>
@@ -69,14 +760,326 @@
           <w:szCs w:val="32"/>
         </w:rPr>
       </w:pPr>
-      <w:r>
+    </w:p>
+    <w:p>
+      <w:pPr>
+        <w:pStyle w:val="ListParagraph"/>
+        <w:numPr>
+          <w:ilvl w:val="0"/>
+          <w:numId w:val="1"/>
+        </w:numPr>
+      </w:pPr>
+      <w:r>
+        <w:t>The tags -</w:t>
+      </w:r>
+      <w:r>
+        <w:t xml:space="preserve"> I think the mistake was </w:t>
+      </w:r>
+      <w:r>
+        <w:rPr>
+          <w:i/>
+          <w:iCs/>
+        </w:rPr>
+        <w:t>‘</w:t>
+      </w:r>
+      <w:r>
+        <w:rPr>
+          <w:i/>
+          <w:iCs/>
+        </w:rPr>
+        <w:t>fallacy’</w:t>
+      </w:r>
+      <w:r>
+        <w:t xml:space="preserve"> </w:t>
+      </w:r>
+      <w:r>
+        <w:t xml:space="preserve">because I </w:t>
+      </w:r>
+      <w:r>
+        <w:t xml:space="preserve">didn’t realize I wasn’t using enough, I thought I should use those tags only </w:t>
+      </w:r>
+      <w:r>
+        <w:t>on</w:t>
+      </w:r>
+      <w:r>
+        <w:t xml:space="preserve"> the pages that required it</w:t>
+      </w:r>
+    </w:p>
+    <w:p>
+      <w:pPr>
+        <w:pStyle w:val="ListParagraph"/>
+        <w:numPr>
+          <w:ilvl w:val="0"/>
+          <w:numId w:val="1"/>
+        </w:numPr>
+      </w:pPr>
+      <w:r>
+        <w:t xml:space="preserve">The navigation bar - </w:t>
+      </w:r>
+      <w:r>
+        <w:rPr>
+          <w:i/>
+          <w:iCs/>
+        </w:rPr>
+        <w:t>‘</w:t>
+      </w:r>
+      <w:r>
+        <w:rPr>
+          <w:i/>
+          <w:iCs/>
+        </w:rPr>
+        <w:t>fallacy</w:t>
+      </w:r>
+      <w:r>
+        <w:rPr>
+          <w:i/>
+          <w:iCs/>
+        </w:rPr>
+        <w:t>’</w:t>
+      </w:r>
+      <w:r>
+        <w:rPr>
+          <w:i/>
+          <w:iCs/>
+        </w:rPr>
+        <w:t xml:space="preserve"> </w:t>
+      </w:r>
+      <w:r>
+        <w:t>(</w:t>
+      </w:r>
+      <w:r>
+        <w:t>I’m</w:t>
+      </w:r>
+      <w:r>
+        <w:t xml:space="preserve"> not sure what </w:t>
+      </w:r>
+      <w:r>
+        <w:t>Poly</w:t>
+      </w:r>
+      <w:r>
+        <w:t xml:space="preserve"> meant by </w:t>
+      </w:r>
+      <w:proofErr w:type="gramStart"/>
+      <w:r>
+        <w:t>that</w:t>
+      </w:r>
+      <w:proofErr w:type="gramEnd"/>
+      <w:r>
+        <w:t xml:space="preserve"> but I guess similar </w:t>
+      </w:r>
+      <w:r>
+        <w:t>as</w:t>
+      </w:r>
+      <w:r>
+        <w:t xml:space="preserve"> Silvia’s</w:t>
+      </w:r>
+      <w:r>
+        <w:t>)</w:t>
+      </w:r>
+    </w:p>
+    <w:p/>
+    <w:p>
+      <w:pPr>
         <w:rPr>
           <w:b/>
           <w:bCs/>
           <w:sz w:val="32"/>
           <w:szCs w:val="32"/>
         </w:rPr>
+      </w:pPr>
+    </w:p>
+    <w:p>
+      <w:pPr>
+        <w:rPr>
+          <w:b/>
+          <w:bCs/>
+          <w:sz w:val="16"/>
+          <w:szCs w:val="16"/>
+        </w:rPr>
+      </w:pPr>
+    </w:p>
+    <w:p>
+      <w:pPr>
+        <w:rPr>
+          <w:b/>
+          <w:bCs/>
+          <w:sz w:val="32"/>
+          <w:szCs w:val="32"/>
+        </w:rPr>
+      </w:pPr>
+      <w:r>
+        <w:rPr>
+          <w:b/>
+          <w:bCs/>
+          <w:sz w:val="32"/>
+          <w:szCs w:val="32"/>
+        </w:rPr>
         <w:t>Code Review Feedback:</w:t>
+      </w:r>
+    </w:p>
+    <w:p>
+      <w:pPr>
+        <w:rPr>
+          <w:i/>
+          <w:iCs/>
+        </w:rPr>
+      </w:pPr>
+      <w:r>
+        <w:t xml:space="preserve">In dashboard.html: </w:t>
+      </w:r>
+      <w:r>
+        <w:rPr>
+          <w:i/>
+          <w:iCs/>
+        </w:rPr>
+        <w:t>&lt;td&gt;Program-</w:t>
+      </w:r>
+      <w:r>
+        <w:rPr>
+          <w:i/>
+          <w:iCs/>
+          <w:u w:val="single"/>
+        </w:rPr>
+        <w:t xml:space="preserve"> </w:t>
+      </w:r>
+      <w:r>
+        <w:rPr>
+          <w:b/>
+          <w:bCs/>
+          <w:i/>
+          <w:iCs/>
+          <w:u w:val="single"/>
+        </w:rPr>
+        <w:t>&amp;</w:t>
+      </w:r>
+      <w:r>
+        <w:rPr>
+          <w:i/>
+          <w:iCs/>
+        </w:rPr>
+        <w:t xml:space="preserve"> Career Orientation&lt;/td&gt;</w:t>
+      </w:r>
+    </w:p>
+    <w:p>
+      <w:r>
+        <w:t xml:space="preserve">In faq.html: </w:t>
+      </w:r>
+    </w:p>
+    <w:p>
+      <w:pPr>
+        <w:rPr>
+          <w:i/>
+          <w:iCs/>
+        </w:rPr>
+      </w:pPr>
+      <w:r>
+        <w:t xml:space="preserve">1 </w:t>
+      </w:r>
+      <w:r>
+        <w:rPr>
+          <w:i/>
+          <w:iCs/>
+        </w:rPr>
+        <w:t xml:space="preserve">&lt;li&gt;Click on&lt;b&gt;File </w:t>
+      </w:r>
+      <w:r>
+        <w:rPr>
+          <w:b/>
+          <w:bCs/>
+          <w:i/>
+          <w:iCs/>
+          <w:u w:val="single"/>
+        </w:rPr>
+        <w:t>&gt;</w:t>
+      </w:r>
+      <w:r>
+        <w:rPr>
+          <w:i/>
+          <w:iCs/>
+        </w:rPr>
+        <w:t xml:space="preserve"> Print...&lt;/b&gt;&lt;/li&gt;</w:t>
+      </w:r>
+    </w:p>
+    <w:p>
+      <w:r>
+        <w:t xml:space="preserve">2 </w:t>
+      </w:r>
+      <w:r>
+        <w:rPr>
+          <w:i/>
+          <w:iCs/>
+        </w:rPr>
+        <w:t>&lt;li style="</w:t>
+      </w:r>
+      <w:proofErr w:type="spellStart"/>
+      <w:r>
+        <w:rPr>
+          <w:i/>
+          <w:iCs/>
+        </w:rPr>
+        <w:t>list-style-</w:t>
+      </w:r>
+      <w:proofErr w:type="gramStart"/>
+      <w:r>
+        <w:rPr>
+          <w:i/>
+          <w:iCs/>
+        </w:rPr>
+        <w:t>type:none</w:t>
+      </w:r>
+      <w:proofErr w:type="spellEnd"/>
+      <w:proofErr w:type="gramEnd"/>
+      <w:r>
+        <w:rPr>
+          <w:i/>
+          <w:iCs/>
+        </w:rPr>
+        <w:t>;"&gt;- Under&lt;b&gt;Page Sizing</w:t>
+      </w:r>
+      <w:r>
+        <w:rPr>
+          <w:b/>
+          <w:bCs/>
+          <w:i/>
+          <w:iCs/>
+          <w:u w:val="single"/>
+        </w:rPr>
+        <w:t xml:space="preserve"> &amp;</w:t>
+      </w:r>
+      <w:r>
+        <w:rPr>
+          <w:i/>
+          <w:iCs/>
+        </w:rPr>
+        <w:t xml:space="preserve"> Handling&lt;/b&gt;, select&lt;b&gt;Fit&lt;/b&gt;if the</w:t>
+      </w:r>
+    </w:p>
+    <w:p>
+      <w:r>
+        <w:t xml:space="preserve">3 </w:t>
+      </w:r>
+      <w:r>
+        <w:rPr>
+          <w:i/>
+          <w:iCs/>
+        </w:rPr>
+        <w:t xml:space="preserve">&lt;li&gt;Log on to the printer using your HZ card or by entering your HZ user name &amp; </w:t>
+      </w:r>
+      <w:proofErr w:type="gramStart"/>
+      <w:r>
+        <w:rPr>
+          <w:i/>
+          <w:iCs/>
+        </w:rPr>
+        <w:t>password.&lt;</w:t>
+      </w:r>
+      <w:proofErr w:type="gramEnd"/>
+      <w:r>
+        <w:rPr>
+          <w:i/>
+          <w:iCs/>
+        </w:rPr>
+        <w:t>/li&gt;</w:t>
       </w:r>
     </w:p>
     <w:p>
@@ -88,6 +1091,63 @@
           <w:szCs w:val="24"/>
         </w:rPr>
       </w:pPr>
+      <w:r>
+        <w:rPr>
+          <w:b/>
+          <w:bCs/>
+          <w:sz w:val="24"/>
+          <w:szCs w:val="24"/>
+        </w:rPr>
+        <w:drawing>
+          <wp:inline distT="0" distB="0" distL="0" distR="0" wp14:anchorId="090C8754" wp14:editId="460FF916">
+            <wp:extent cx="5106113" cy="1333686"/>
+            <wp:effectExtent l="0" t="0" r="0" b="0"/>
+            <wp:docPr id="1924749731" name="Picture 1" descr="A screenshot of a computer screen&#10;&#10;Description automatically generated"/>
+            <wp:cNvGraphicFramePr>
+              <a:graphicFrameLocks xmlns:a="http://schemas.openxmlformats.org/drawingml/2006/main" noChangeAspect="1"/>
+            </wp:cNvGraphicFramePr>
+            <a:graphic xmlns:a="http://schemas.openxmlformats.org/drawingml/2006/main">
+              <a:graphicData uri="http://schemas.openxmlformats.org/drawingml/2006/picture">
+                <pic:pic xmlns:pic="http://schemas.openxmlformats.org/drawingml/2006/picture">
+                  <pic:nvPicPr>
+                    <pic:cNvPr id="1924749731" name="Picture 1" descr="A screenshot of a computer screen&#10;&#10;Description automatically generated"/>
+                    <pic:cNvPicPr/>
+                  </pic:nvPicPr>
+                  <pic:blipFill>
+                    <a:blip r:embed="rId15"/>
+                    <a:stretch>
+                      <a:fillRect/>
+                    </a:stretch>
+                  </pic:blipFill>
+                  <pic:spPr>
+                    <a:xfrm>
+                      <a:off x="0" y="0"/>
+                      <a:ext cx="5106113" cy="1333686"/>
+                    </a:xfrm>
+                    <a:prstGeom prst="rect">
+                      <a:avLst/>
+                    </a:prstGeom>
+                  </pic:spPr>
+                </pic:pic>
+              </a:graphicData>
+            </a:graphic>
+          </wp:inline>
+        </w:drawing>
+      </w:r>
+    </w:p>
+    <w:p>
+      <w:r>
+        <w:t>I don’t think they are very relevant,</w:t>
+      </w:r>
+      <w:r>
+        <w:t xml:space="preserve"> because the problem is in the characters I use and not in the code, therefore </w:t>
+      </w:r>
+      <w:r>
+        <w:t>I won’t change them</w:t>
+      </w:r>
+      <w:r>
+        <w:t>.</w:t>
+      </w:r>
     </w:p>
     <w:p>
       <w:pPr>
@@ -110,13 +1170,75 @@
     </w:p>
     <w:p>
       <w:pPr>
-        <w:rPr>
-          <w:b/>
-          <w:bCs/>
-          <w:sz w:val="24"/>
-          <w:szCs w:val="24"/>
-        </w:rPr>
-      </w:pPr>
+        <w:pStyle w:val="ListParagraph"/>
+        <w:numPr>
+          <w:ilvl w:val="0"/>
+          <w:numId w:val="1"/>
+        </w:numPr>
+      </w:pPr>
+      <w:r>
+        <w:t>Make the footer smaller</w:t>
+      </w:r>
+    </w:p>
+    <w:p>
+      <w:pPr>
+        <w:pStyle w:val="ListParagraph"/>
+        <w:numPr>
+          <w:ilvl w:val="0"/>
+          <w:numId w:val="1"/>
+        </w:numPr>
+      </w:pPr>
+      <w:r>
+        <w:t>Show in the navigation which link is active</w:t>
+      </w:r>
+    </w:p>
+    <w:p>
+      <w:pPr>
+        <w:pStyle w:val="ListParagraph"/>
+        <w:numPr>
+          <w:ilvl w:val="0"/>
+          <w:numId w:val="1"/>
+        </w:numPr>
+      </w:pPr>
+      <w:r>
+        <w:t>Use more semantics tags</w:t>
+      </w:r>
+    </w:p>
+    <w:p>
+      <w:pPr>
+        <w:pStyle w:val="ListParagraph"/>
+        <w:numPr>
+          <w:ilvl w:val="0"/>
+          <w:numId w:val="1"/>
+        </w:numPr>
+      </w:pPr>
+      <w:r>
+        <w:t>Change the names of some of the id</w:t>
+      </w:r>
+      <w:r>
+        <w:t xml:space="preserve">s </w:t>
+      </w:r>
+      <w:r>
+        <w:t>of the tags</w:t>
+      </w:r>
+    </w:p>
+    <w:p>
+      <w:pPr>
+        <w:pStyle w:val="ListParagraph"/>
+        <w:numPr>
+          <w:ilvl w:val="0"/>
+          <w:numId w:val="1"/>
+        </w:numPr>
+      </w:pPr>
+      <w:r>
+        <w:t xml:space="preserve">Improve the information </w:t>
+      </w:r>
+      <w:r>
+        <w:t>on</w:t>
+      </w:r>
+      <w:r>
+        <w:t xml:space="preserve"> the index page</w:t>
+      </w:r>
     </w:p>
     <w:sectPr>
       <w:pgSz w:w="12240" w:h="15840"/>
@@ -178,6 +1300,126 @@
     </w:p>
   </w:footnote>
 </w:footnotes>
+</file>
+
+<file path=word/numbering.xml><?xml version="1.0" encoding="utf-8"?>
+<w:numbering xmlns:wpc="http://schemas.microsoft.com/office/word/2010/wordprocessingCanvas" xmlns:cx="http://schemas.microsoft.com/office/drawing/2014/chartex" xmlns:cx1="http://schemas.microsoft.com/office/drawing/2015/9/8/chartex" xmlns:cx2="http://schemas.microsoft.com/office/drawing/2015/10/21/chartex" xmlns:cx3="http://schemas.microsoft.com/office/drawing/2016/5/9/chartex" xmlns:cx4="http://schemas.microsoft.com/office/drawing/2016/5/10/chartex" xmlns:cx5="http://schemas.microsoft.com/office/drawing/2016/5/11/chartex" xmlns:cx6="http://schemas.microsoft.com/office/drawing/2016/5/12/chartex" xmlns:cx7="http://schemas.microsoft.com/office/drawing/2016/5/13/chartex" xmlns:cx8="http://schemas.microsoft.com/office/drawing/2016/5/14/chartex" xmlns:mc="http://schemas.openxmlformats.org/markup-compatibility/2006" xmlns:aink="http://schemas.microsoft.com/office/drawing/2016/ink" xmlns:am3d="http://schemas.microsoft.com/office/drawing/2017/model3d" xmlns:o="urn:schemas-microsoft-com:office:office" xmlns:oel="http://schemas.microsoft.com/office/2019/extlst" xmlns:r="http://schemas.openxmlformats.org/officeDocument/2006/relationships" xmlns:m="http://schemas.openxmlformats.org/officeDocument/2006/math" xmlns:v="urn:schemas-microsoft-com:vml" xmlns:wp14="http://schemas.microsoft.com/office/word/2010/wordprocessingDrawing" xmlns:wp="http://schemas.openxmlformats.org/drawingml/2006/wordprocessingDrawing" xmlns:w10="urn:schemas-microsoft-com:office:word" xmlns:w="http://schemas.openxmlformats.org/wordprocessingml/2006/main" xmlns:w14="http://schemas.microsoft.com/office/word/2010/wordml" xmlns:w15="http://schemas.microsoft.com/office/word/2012/wordml" xmlns:w16cex="http://schemas.microsoft.com/office/word/2018/wordml/cex" xmlns:w16cid="http://schemas.microsoft.com/office/word/2016/wordml/cid" xmlns:w16="http://schemas.microsoft.com/office/word/2018/wordml" xmlns:w16du="http://schemas.microsoft.com/office/word/2023/wordml/word16du" xmlns:w16sdtdh="http://schemas.microsoft.com/office/word/2020/wordml/sdtdatahash" xmlns:w16se="http://schemas.microsoft.com/office/word/2015/wordml/symex" xmlns:wpg="http://schemas.microsoft.com/office/word/2010/wordprocessingGroup" xmlns:wpi="http://schemas.microsoft.com/office/word/2010/wordprocessingInk" xmlns:wne="http://schemas.microsoft.com/office/word/2006/wordml" xmlns:wps="http://schemas.microsoft.com/office/word/2010/wordprocessingShape" mc:Ignorable="w14 w15 w16se w16cid w16 w16cex w16sdtdh w16du wp14">
+  <w:abstractNum w:abstractNumId="0" w15:restartNumberingAfterBreak="0">
+    <w:nsid w:val="62FC200E"/>
+    <w:multiLevelType w:val="hybridMultilevel"/>
+    <w:tmpl w:val="38740D80"/>
+    <w:lvl w:ilvl="0" w:tplc="3CD2946A">
+      <w:numFmt w:val="bullet"/>
+      <w:lvlText w:val="-"/>
+      <w:lvlJc w:val="left"/>
+      <w:pPr>
+        <w:ind w:left="720" w:hanging="360"/>
+      </w:pPr>
+      <w:rPr>
+        <w:rFonts w:ascii="Aptos" w:eastAsia="Aptos" w:hAnsi="Aptos" w:cs="Times New Roman" w:hint="default"/>
+      </w:rPr>
+    </w:lvl>
+    <w:lvl w:ilvl="1" w:tplc="04090003" w:tentative="1">
+      <w:start w:val="1"/>
+      <w:numFmt w:val="bullet"/>
+      <w:lvlText w:val="o"/>
+      <w:lvlJc w:val="left"/>
+      <w:pPr>
+        <w:ind w:left="1440" w:hanging="360"/>
+      </w:pPr>
+      <w:rPr>
+        <w:rFonts w:ascii="Courier New" w:hAnsi="Courier New" w:cs="Courier New" w:hint="default"/>
+      </w:rPr>
+    </w:lvl>
+    <w:lvl w:ilvl="2" w:tplc="04090005" w:tentative="1">
+      <w:start w:val="1"/>
+      <w:numFmt w:val="bullet"/>
+      <w:lvlText w:val=""/>
+      <w:lvlJc w:val="left"/>
+      <w:pPr>
+        <w:ind w:left="2160" w:hanging="360"/>
+      </w:pPr>
+      <w:rPr>
+        <w:rFonts w:ascii="Wingdings" w:hAnsi="Wingdings" w:hint="default"/>
+      </w:rPr>
+    </w:lvl>
+    <w:lvl w:ilvl="3" w:tplc="04090001" w:tentative="1">
+      <w:start w:val="1"/>
+      <w:numFmt w:val="bullet"/>
+      <w:lvlText w:val=""/>
+      <w:lvlJc w:val="left"/>
+      <w:pPr>
+        <w:ind w:left="2880" w:hanging="360"/>
+      </w:pPr>
+      <w:rPr>
+        <w:rFonts w:ascii="Symbol" w:hAnsi="Symbol" w:hint="default"/>
+      </w:rPr>
+    </w:lvl>
+    <w:lvl w:ilvl="4" w:tplc="04090003" w:tentative="1">
+      <w:start w:val="1"/>
+      <w:numFmt w:val="bullet"/>
+      <w:lvlText w:val="o"/>
+      <w:lvlJc w:val="left"/>
+      <w:pPr>
+        <w:ind w:left="3600" w:hanging="360"/>
+      </w:pPr>
+      <w:rPr>
+        <w:rFonts w:ascii="Courier New" w:hAnsi="Courier New" w:cs="Courier New" w:hint="default"/>
+      </w:rPr>
+    </w:lvl>
+    <w:lvl w:ilvl="5" w:tplc="04090005" w:tentative="1">
+      <w:start w:val="1"/>
+      <w:numFmt w:val="bullet"/>
+      <w:lvlText w:val=""/>
+      <w:lvlJc w:val="left"/>
+      <w:pPr>
+        <w:ind w:left="4320" w:hanging="360"/>
+      </w:pPr>
+      <w:rPr>
+        <w:rFonts w:ascii="Wingdings" w:hAnsi="Wingdings" w:hint="default"/>
+      </w:rPr>
+    </w:lvl>
+    <w:lvl w:ilvl="6" w:tplc="04090001" w:tentative="1">
+      <w:start w:val="1"/>
+      <w:numFmt w:val="bullet"/>
+      <w:lvlText w:val=""/>
+      <w:lvlJc w:val="left"/>
+      <w:pPr>
+        <w:ind w:left="5040" w:hanging="360"/>
+      </w:pPr>
+      <w:rPr>
+        <w:rFonts w:ascii="Symbol" w:hAnsi="Symbol" w:hint="default"/>
+      </w:rPr>
+    </w:lvl>
+    <w:lvl w:ilvl="7" w:tplc="04090003" w:tentative="1">
+      <w:start w:val="1"/>
+      <w:numFmt w:val="bullet"/>
+      <w:lvlText w:val="o"/>
+      <w:lvlJc w:val="left"/>
+      <w:pPr>
+        <w:ind w:left="5760" w:hanging="360"/>
+      </w:pPr>
+      <w:rPr>
+        <w:rFonts w:ascii="Courier New" w:hAnsi="Courier New" w:cs="Courier New" w:hint="default"/>
+      </w:rPr>
+    </w:lvl>
+    <w:lvl w:ilvl="8" w:tplc="04090005" w:tentative="1">
+      <w:start w:val="1"/>
+      <w:numFmt w:val="bullet"/>
+      <w:lvlText w:val=""/>
+      <w:lvlJc w:val="left"/>
+      <w:pPr>
+        <w:ind w:left="6480" w:hanging="360"/>
+      </w:pPr>
+      <w:rPr>
+        <w:rFonts w:ascii="Wingdings" w:hAnsi="Wingdings" w:hint="default"/>
+      </w:rPr>
+    </w:lvl>
+  </w:abstractNum>
+  <w:num w:numId="1" w16cid:durableId="2048795020">
+    <w:abstractNumId w:val="0"/>
+  </w:num>
+</w:numbering>
 </file>
 
 <file path=word/styles.xml><?xml version="1.0" encoding="utf-8"?>
@@ -756,7 +1998,6 @@
   <w:style w:type="character" w:default="1" w:styleId="DefaultParagraphFont">
     <w:name w:val="Default Paragraph Font"/>
     <w:uiPriority w:val="1"/>
-    <w:semiHidden/>
     <w:unhideWhenUsed/>
   </w:style>
   <w:style w:type="table" w:default="1" w:styleId="TableNormal">

</xml_diff>